<commit_message>
Enhance ordering in LINQ queries and update documents
Added ordering by `NomCritere` to LINQ queries in
`EditStagiaire.razor.cs` and `DMdelService.Custom.cs`.
Updated the `getCriteres` method in `EditStagiaire.razor.designer.cs`
to include a new ordering parameter. Removed and modified binary files
related to document updates.
</commit_message>
<xml_diff>
--- a/Remarque digiweek.docx
+++ b/Remarque digiweek.docx
@@ -119,131 +119,12 @@
       <w:r>
         <w:t>Je vois que le rôle expert est à supprimer (il n’a aucune mission de plus)</w:t>
       </w:r>
-    </w:p>
-    <w:p>
-      <w:pPr>
-        <w:pStyle w:val="29"/>
-        <w:numPr>
-          <w:ilvl w:val="0"/>
-          <w:numId w:val="3"/>
-        </w:numPr>
-      </w:pPr>
-      <w:r>
-        <w:t>Ne pas générer l’attestation si la note du cours est à 0% (car si le candidata à 100% dans EC, sans l’évaluation, il va avoir 50%)</w:t>
-      </w:r>
-    </w:p>
-    <w:p>
-      <w:pPr>
-        <w:pStyle w:val="29"/>
-        <w:numPr>
-          <w:ilvl w:val="0"/>
-          <w:numId w:val="3"/>
-        </w:numPr>
-      </w:pPr>
-      <w:r>
-        <w:t>Permettre une attestation pour chaque session à uploader par l’admin</w:t>
-      </w:r>
-    </w:p>
-    <w:p>
-      <w:pPr>
-        <w:pStyle w:val="29"/>
-        <w:numPr>
-          <w:ilvl w:val="0"/>
-          <w:numId w:val="3"/>
-        </w:numPr>
-      </w:pPr>
-      <w:r>
-        <w:t>Le N de l’attestation doit être le nom de la session / n°</w:t>
-      </w:r>
-    </w:p>
-    <w:p>
-      <w:pPr>
-        <w:pStyle w:val="29"/>
-        <w:numPr>
-          <w:ilvl w:val="0"/>
-          <w:numId w:val="3"/>
-        </w:numPr>
-      </w:pPr>
-      <w:r>
-        <w:t xml:space="preserve">Outre l’email, afficher le nom et le prénom de l’utilisateur </w:t>
-      </w:r>
-    </w:p>
-    <w:p>
-      <w:pPr>
-        <w:pStyle w:val="29"/>
-        <w:numPr>
-          <w:ilvl w:val="0"/>
-          <w:numId w:val="3"/>
-        </w:numPr>
-      </w:pPr>
-      <w:r>
-        <w:t>Pour le coordinateur, lui permettre uniquement de voir son rang (n’afficher pas tous les établissements du menu « classement »)</w:t>
-      </w:r>
-    </w:p>
-    <w:p>
-      <w:pPr>
-        <w:pStyle w:val="29"/>
-        <w:numPr>
-          <w:ilvl w:val="0"/>
-          <w:numId w:val="3"/>
-        </w:numPr>
-      </w:pPr>
-      <w:r>
-        <w:t>Si possible pour le classement, séparer les écoles, les centre et les universités. Ajouter classement par conférences régionales</w:t>
-      </w:r>
-    </w:p>
-    <w:p>
-      <w:pPr>
-        <w:pStyle w:val="29"/>
-        <w:numPr>
-          <w:ilvl w:val="0"/>
-          <w:numId w:val="3"/>
-        </w:numPr>
-      </w:pPr>
-      <w:r>
-        <w:t>Pouvez-vous ajouter un espace de dépôt du PV ? si oui, autoriser le téléchargement et l'envoie des attestations une fois le PV est déposé (si possible)</w:t>
-      </w:r>
-    </w:p>
-    <w:p>
-      <w:pPr>
-        <w:pStyle w:val="29"/>
-        <w:numPr>
-          <w:ilvl w:val="0"/>
-          <w:numId w:val="3"/>
-        </w:numPr>
-        <w:shd w:val="clear" w:color="auto" w:fill="FFFFFF"/>
-        <w:spacing w:after="0" w:line="240" w:lineRule="auto"/>
-      </w:pPr>
-      <w:r>
-        <w:t>Pouvez-vous généré une fiche d'évaluation de chaque candidat (pdf ou autre) après l'évaluation, et la rendre visible devant l'attestation?</w:t>
-      </w:r>
-    </w:p>
-    <w:p>
-      <w:pPr>
-        <w:pStyle w:val="29"/>
-        <w:numPr>
-          <w:ilvl w:val="0"/>
-          <w:numId w:val="3"/>
-        </w:numPr>
-        <w:shd w:val="clear" w:color="auto" w:fill="FFFFFF"/>
-        <w:spacing w:after="0" w:line="240" w:lineRule="auto"/>
-      </w:pPr>
-      <w:r>
-        <w:t xml:space="preserve">Peut-on ajouté une attestation pour les membres? </w:t>
-      </w:r>
-    </w:p>
-    <w:p>
-      <w:pPr>
-        <w:pStyle w:val="29"/>
-        <w:numPr>
-          <w:ilvl w:val="0"/>
-          <w:numId w:val="3"/>
-        </w:numPr>
-        <w:shd w:val="clear" w:color="auto" w:fill="FFFFFF"/>
-        <w:spacing w:after="0" w:line="240" w:lineRule="auto"/>
-      </w:pPr>
-      <w:r>
-        <w:t xml:space="preserve">Permettre l’initialisation de l’évaluation </w:t>
+      <w:r>
+        <w:rPr>
+          <w:rFonts w:hint="default"/>
+          <w:lang w:val="en-US"/>
+        </w:rPr>
+        <w:t xml:space="preserve"> </w:t>
       </w:r>
       <w:r>
         <w:rPr>
@@ -257,8 +138,90 @@
         </w:rPr>
         <w:sym w:font="Wingdings 2" w:char="0052"/>
       </w:r>
-      <w:bookmarkStart w:id="0" w:name="_GoBack"/>
-      <w:bookmarkEnd w:id="0"/>
+    </w:p>
+    <w:p>
+      <w:pPr>
+        <w:pStyle w:val="29"/>
+        <w:numPr>
+          <w:ilvl w:val="0"/>
+          <w:numId w:val="3"/>
+        </w:numPr>
+      </w:pPr>
+      <w:r>
+        <w:t>Ne pas générer l’attestation si la note du cours est à 0% (car si le candidata à 100% dans EC, sans l’évaluation, il va avoir 50%)</w:t>
+      </w:r>
+    </w:p>
+    <w:p>
+      <w:pPr>
+        <w:pStyle w:val="29"/>
+        <w:numPr>
+          <w:ilvl w:val="0"/>
+          <w:numId w:val="3"/>
+        </w:numPr>
+      </w:pPr>
+      <w:r>
+        <w:t>Permettre une attestation pour chaque session à uploader par l’admin</w:t>
+      </w:r>
+    </w:p>
+    <w:p>
+      <w:pPr>
+        <w:pStyle w:val="29"/>
+        <w:numPr>
+          <w:ilvl w:val="0"/>
+          <w:numId w:val="3"/>
+        </w:numPr>
+      </w:pPr>
+      <w:r>
+        <w:t>Le N de l’attestation doit être le nom de la session / n°</w:t>
+      </w:r>
+    </w:p>
+    <w:p>
+      <w:pPr>
+        <w:pStyle w:val="29"/>
+        <w:numPr>
+          <w:ilvl w:val="0"/>
+          <w:numId w:val="3"/>
+        </w:numPr>
+      </w:pPr>
+      <w:r>
+        <w:t xml:space="preserve">Outre l’email, afficher le nom et le prénom de l’utilisateur </w:t>
+      </w:r>
+    </w:p>
+    <w:p>
+      <w:pPr>
+        <w:pStyle w:val="29"/>
+        <w:numPr>
+          <w:ilvl w:val="0"/>
+          <w:numId w:val="3"/>
+        </w:numPr>
+      </w:pPr>
+      <w:r>
+        <w:t>Pour le coordinateur, lui permettre uniquement de voir son rang (n’afficher pas tous les établissements du menu « classement »)</w:t>
+      </w:r>
+    </w:p>
+    <w:p>
+      <w:pPr>
+        <w:pStyle w:val="29"/>
+        <w:numPr>
+          <w:ilvl w:val="0"/>
+          <w:numId w:val="3"/>
+        </w:numPr>
+      </w:pPr>
+      <w:r>
+        <w:t>Si possible pour le classement, séparer les écoles, les centre et les universités. Ajouter classement par conférences régionales</w:t>
+      </w:r>
+    </w:p>
+    <w:p>
+      <w:pPr>
+        <w:pStyle w:val="29"/>
+        <w:numPr>
+          <w:ilvl w:val="0"/>
+          <w:numId w:val="3"/>
+        </w:numPr>
+      </w:pPr>
+      <w:r>
+        <w:t>Pouvez-vous ajouter un espace de dépôt du PV ? si oui, autoriser le téléchargement et l'envoie des attestations une fois le PV est déposé (si possible)</w:t>
+      </w:r>
     </w:p>
     <w:p>
       <w:pPr>
@@ -271,8 +234,76 @@
         <w:spacing w:after="0" w:line="240" w:lineRule="auto"/>
       </w:pPr>
       <w:r>
+        <w:t>Pouvez-vous généré une fiche d'évaluation de chaque candidat (pdf ou autre) après l'évaluation, et la rendre visible devant l'attestation?</w:t>
+      </w:r>
+    </w:p>
+    <w:p>
+      <w:pPr>
+        <w:pStyle w:val="29"/>
+        <w:numPr>
+          <w:ilvl w:val="0"/>
+          <w:numId w:val="3"/>
+        </w:numPr>
+        <w:shd w:val="clear" w:color="auto" w:fill="FFFFFF"/>
+        <w:spacing w:after="0" w:line="240" w:lineRule="auto"/>
+      </w:pPr>
+      <w:r>
+        <w:t xml:space="preserve">Peut-on ajouté une attestation pour les membres? </w:t>
+      </w:r>
+    </w:p>
+    <w:p>
+      <w:pPr>
+        <w:pStyle w:val="29"/>
+        <w:numPr>
+          <w:ilvl w:val="0"/>
+          <w:numId w:val="3"/>
+        </w:numPr>
+        <w:shd w:val="clear" w:color="auto" w:fill="FFFFFF"/>
+        <w:spacing w:after="0" w:line="240" w:lineRule="auto"/>
+      </w:pPr>
+      <w:r>
+        <w:t xml:space="preserve">Permettre l’initialisation de l’évaluation </w:t>
+      </w:r>
+      <w:r>
+        <w:rPr>
+          <w:rFonts w:hint="default"/>
+          <w:b/>
+          <w:bCs/>
+          <w:color w:val="548235" w:themeColor="accent6" w:themeShade="BF"/>
+          <w:sz w:val="32"/>
+          <w:szCs w:val="32"/>
+          <w:lang w:val="en-US"/>
+        </w:rPr>
+        <w:sym w:font="Wingdings 2" w:char="0052"/>
+      </w:r>
+    </w:p>
+    <w:p>
+      <w:pPr>
+        <w:pStyle w:val="29"/>
+        <w:numPr>
+          <w:ilvl w:val="0"/>
+          <w:numId w:val="3"/>
+        </w:numPr>
+        <w:shd w:val="clear" w:color="auto" w:fill="FFFFFF"/>
+        <w:spacing w:after="0" w:line="240" w:lineRule="auto"/>
+      </w:pPr>
+      <w:r>
         <w:t xml:space="preserve">Afficher les critères selon l’ordre lors de l’évaluation et ne pas permettre l’affichage aléatoire </w:t>
       </w:r>
+      <w:r>
+        <w:rPr>
+          <w:rFonts w:hint="default"/>
+          <w:b/>
+          <w:bCs/>
+          <w:color w:val="548235" w:themeColor="accent6" w:themeShade="BF"/>
+          <w:sz w:val="32"/>
+          <w:szCs w:val="32"/>
+          <w:lang w:val="en-US"/>
+        </w:rPr>
+        <w:sym w:font="Wingdings 2" w:char="0052"/>
+      </w:r>
+      <w:bookmarkStart w:id="0" w:name="_GoBack"/>
+      <w:bookmarkEnd w:id="0"/>
     </w:p>
     <w:p>
       <w:pPr>
@@ -809,7 +840,7 @@
     <w:lsdException w:uiPriority="99" w:name="HTML Sample"/>
     <w:lsdException w:uiPriority="99" w:name="HTML Typewriter"/>
     <w:lsdException w:uiPriority="99" w:name="HTML Variable"/>
-    <w:lsdException w:uiPriority="99" w:name="Normal Table"/>
+    <w:lsdException w:qFormat="1" w:uiPriority="99" w:name="Normal Table"/>
     <w:lsdException w:uiPriority="99" w:name="annotation subject"/>
     <w:lsdException w:uiPriority="99" w:name="Table Simple 1"/>
     <w:lsdException w:uiPriority="99" w:name="Table Simple 2"/>
@@ -1234,6 +1265,7 @@
     <w:name w:val="Normal Table"/>
     <w:semiHidden/>
     <w:unhideWhenUsed/>
+    <w:qFormat/>
     <w:uiPriority w:val="99"/>
     <w:tblPr>
       <w:tblCellMar>
@@ -1290,6 +1322,7 @@
     <w:name w:val="Titre 1 Car"/>
     <w:basedOn w:val="11"/>
     <w:link w:val="2"/>
+    <w:qFormat/>
     <w:uiPriority w:val="9"/>
     <w:rPr>
       <w:rFonts w:ascii="Times New Roman" w:hAnsi="Times New Roman" w:eastAsia="Times New Roman" w:cs="Times New Roman"/>
@@ -1305,6 +1338,7 @@
   <w:style w:type="character" w:customStyle="1" w:styleId="16">
     <w:name w:val="Titre 2 Car"/>
     <w:basedOn w:val="11"/>
+    <w:qFormat/>
     <w:uiPriority w:val="9"/>
     <w:rPr>
       <w:rFonts w:ascii="Times New Roman" w:hAnsi="Times New Roman" w:cs="Times New Roman"/>
@@ -1444,6 +1478,7 @@
     <w:basedOn w:val="11"/>
     <w:link w:val="10"/>
     <w:semiHidden/>
+    <w:qFormat/>
     <w:uiPriority w:val="9"/>
     <w:rPr>
       <w:rFonts w:eastAsiaTheme="majorEastAsia" w:cstheme="majorBidi"/>
@@ -1462,6 +1497,7 @@
     <w:name w:val="Titre Car"/>
     <w:basedOn w:val="11"/>
     <w:link w:val="14"/>
+    <w:qFormat/>
     <w:uiPriority w:val="10"/>
     <w:rPr>
       <w:rFonts w:asciiTheme="majorHAnsi" w:hAnsiTheme="majorHAnsi" w:eastAsiaTheme="majorEastAsia" w:cstheme="majorBidi"/>

</xml_diff>